<commit_message>
java le premier jour
</commit_message>
<xml_diff>
--- a/cours/15_eclipse/CR_ECLIPSE_SSEBIH.docx
+++ b/cours/15_eclipse/CR_ECLIPSE_SSEBIH.docx
@@ -1,6 +1,6 @@
 
 <file path=word/document.xml><?xml version="1.0" encoding="utf-8"?>
-<w:document xmlns:wpc="http://schemas.microsoft.com/office/word/2010/wordprocessingCanvas" xmlns:cx="http://schemas.microsoft.com/office/drawing/2014/chartex" xmlns:cx1="http://schemas.microsoft.com/office/drawing/2015/9/8/chartex" xmlns:cx2="http://schemas.microsoft.com/office/drawing/2015/10/21/chartex" xmlns:cx3="http://schemas.microsoft.com/office/drawing/2016/5/9/chartex" xmlns:cx4="http://schemas.microsoft.com/office/drawing/2016/5/10/chartex" xmlns:cx5="http://schemas.microsoft.com/office/drawing/2016/5/11/chartex" xmlns:cx6="http://schemas.microsoft.com/office/drawing/2016/5/12/chartex" xmlns:cx7="http://schemas.microsoft.com/office/drawing/2016/5/13/chartex" xmlns:cx8="http://schemas.microsoft.com/office/drawing/2016/5/14/chartex" xmlns:mc="http://schemas.openxmlformats.org/markup-compatibility/2006" xmlns:aink="http://schemas.microsoft.com/office/drawing/2016/ink" xmlns:am3d="http://schemas.microsoft.com/office/drawing/2017/model3d" xmlns:o="urn:schemas-microsoft-com:office:office" xmlns:r="http://schemas.openxmlformats.org/officeDocument/2006/relationships" xmlns:m="http://schemas.openxmlformats.org/officeDocument/2006/math" xmlns:v="urn:schemas-microsoft-com:vml" xmlns:wp14="http://schemas.microsoft.com/office/word/2010/wordprocessingDrawing" xmlns:wp="http://schemas.openxmlformats.org/drawingml/2006/wordprocessingDrawing" xmlns:w10="urn:schemas-microsoft-com:office:word" xmlns:w="http://schemas.openxmlformats.org/wordprocessingml/2006/main" xmlns:w14="http://schemas.microsoft.com/office/word/2010/wordml" xmlns:w15="http://schemas.microsoft.com/office/word/2012/wordml" xmlns:w16cex="http://schemas.microsoft.com/office/word/2018/wordml/cex" xmlns:w16cid="http://schemas.microsoft.com/office/word/2016/wordml/cid" xmlns:w16="http://schemas.microsoft.com/office/word/2018/wordml" xmlns:w16sdtdh="http://schemas.microsoft.com/office/word/2020/wordml/sdtdatahash" xmlns:w16se="http://schemas.microsoft.com/office/word/2015/wordml/symex" xmlns:wpg="http://schemas.microsoft.com/office/word/2010/wordprocessingGroup" xmlns:wpi="http://schemas.microsoft.com/office/word/2010/wordprocessingInk" xmlns:wne="http://schemas.microsoft.com/office/word/2006/wordml" xmlns:wps="http://schemas.microsoft.com/office/word/2010/wordprocessingShape" mc:Ignorable="w14 w15 w16se w16cid w16 w16cex w16sdtdh wp14">
+<w:document xmlns:wpc="http://schemas.microsoft.com/office/word/2010/wordprocessingCanvas" xmlns:cx="http://schemas.microsoft.com/office/drawing/2014/chartex" xmlns:cx1="http://schemas.microsoft.com/office/drawing/2015/9/8/chartex" xmlns:cx2="http://schemas.microsoft.com/office/drawing/2015/10/21/chartex" xmlns:cx3="http://schemas.microsoft.com/office/drawing/2016/5/9/chartex" xmlns:cx4="http://schemas.microsoft.com/office/drawing/2016/5/10/chartex" xmlns:cx5="http://schemas.microsoft.com/office/drawing/2016/5/11/chartex" xmlns:cx6="http://schemas.microsoft.com/office/drawing/2016/5/12/chartex" xmlns:cx7="http://schemas.microsoft.com/office/drawing/2016/5/13/chartex" xmlns:cx8="http://schemas.microsoft.com/office/drawing/2016/5/14/chartex" xmlns:mc="http://schemas.openxmlformats.org/markup-compatibility/2006" xmlns:aink="http://schemas.microsoft.com/office/drawing/2016/ink" xmlns:am3d="http://schemas.microsoft.com/office/drawing/2017/model3d" xmlns:o="urn:schemas-microsoft-com:office:office" xmlns:r="http://schemas.openxmlformats.org/officeDocument/2006/relationships" xmlns:m="http://schemas.openxmlformats.org/officeDocument/2006/math" xmlns:v="urn:schemas-microsoft-com:vml" xmlns:wp14="http://schemas.microsoft.com/office/word/2010/wordprocessingDrawing" xmlns:wp="http://schemas.openxmlformats.org/drawingml/2006/wordprocessingDrawing" xmlns:w10="urn:schemas-microsoft-com:office:word" xmlns:w="http://schemas.openxmlformats.org/wordprocessingml/2006/main" xmlns:w14="http://schemas.microsoft.com/office/word/2010/wordml" xmlns:w15="http://schemas.microsoft.com/office/word/2012/wordml" xmlns:w16cid="http://schemas.microsoft.com/office/word/2016/wordml/cid" xmlns:w16se="http://schemas.microsoft.com/office/word/2015/wordml/symex" xmlns:wpg="http://schemas.microsoft.com/office/word/2010/wordprocessingGroup" xmlns:wpi="http://schemas.microsoft.com/office/word/2010/wordprocessingInk" xmlns:wne="http://schemas.microsoft.com/office/word/2006/wordml" xmlns:wps="http://schemas.microsoft.com/office/word/2010/wordprocessingShape" mc:Ignorable="w14 w15 w16se w16cid wp14">
   <w:body>
     <w:p>
       <w:pPr>
@@ -401,11 +401,9 @@
         <w:t>eclipse</w:t>
       </w:r>
       <w:proofErr w:type="spellEnd"/>
-      <w:proofErr w:type="gramStart"/>
       <w:r>
         <w:t>) .</w:t>
       </w:r>
-      <w:proofErr w:type="gramEnd"/>
     </w:p>
     <w:p>
       <w:pPr>
@@ -502,7 +500,7 @@
                 <v:stroke joinstyle="miter"/>
                 <v:path gradientshapeok="t" o:connecttype="rect"/>
               </v:shapetype>
-              <v:shape id="Zone de texte 14" o:spid="_x0000_s1026" type="#_x0000_t202" style="position:absolute;left:0;text-align:left;margin-left:157.9pt;margin-top:180.85pt;width:138.75pt;height:25.5pt;z-index:251676672;visibility:visible;mso-wrap-style:square;mso-width-percent:0;mso-height-percent:0;mso-wrap-distance-left:9pt;mso-wrap-distance-top:0;mso-wrap-distance-right:9pt;mso-wrap-distance-bottom:0;mso-position-horizontal:absolute;mso-position-horizontal-relative:text;mso-position-vertical:absolute;mso-position-vertical-relative:text;mso-width-percent:0;mso-height-percent:0;mso-width-relative:margin;mso-height-relative:margin;v-text-anchor:top" o:gfxdata="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" fillcolor="white [3201]" strokeweight=".5pt">
+              <v:shape id="Zone de texte 14" o:spid="_x0000_s1026" type="#_x0000_t202" style="position:absolute;left:0;text-align:left;margin-left:157.9pt;margin-top:180.85pt;width:138.75pt;height:25.5pt;z-index:251676672;visibility:visible;mso-wrap-style:square;mso-width-percent:0;mso-height-percent:0;mso-wrap-distance-left:9pt;mso-wrap-distance-top:0;mso-wrap-distance-right:9pt;mso-wrap-distance-bottom:0;mso-position-horizontal:absolute;mso-position-horizontal-relative:text;mso-position-vertical:absolute;mso-position-vertical-relative:text;mso-width-percent:0;mso-height-percent:0;mso-width-relative:margin;mso-height-relative:margin;v-text-anchor:top" o:gfxdata="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" fillcolor="white [3201]" strokeweight=".5pt">
                 <v:textbox>
                   <w:txbxContent>
                     <w:p>
@@ -563,12 +561,10 @@
                           <w:p/>
                           <w:p>
                             <w:proofErr w:type="spellStart"/>
-                            <w:proofErr w:type="gramStart"/>
                             <w:r>
                               <w:t>editeur</w:t>
                             </w:r>
                             <w:proofErr w:type="spellEnd"/>
-                            <w:proofErr w:type="gramEnd"/>
                           </w:p>
                         </w:txbxContent>
                       </wps:txbx>
@@ -589,18 +585,16 @@
           </mc:Choice>
           <mc:Fallback>
             <w:pict>
-              <v:shape w14:anchorId="78D8108D" id="Zone de texte 11" o:spid="_x0000_s1027" type="#_x0000_t202" style="position:absolute;left:0;text-align:left;margin-left:160.9pt;margin-top:66.85pt;width:140.25pt;height:78pt;z-index:251670528;visibility:visible;mso-wrap-style:square;mso-width-percent:0;mso-wrap-distance-left:9pt;mso-wrap-distance-top:0;mso-wrap-distance-right:9pt;mso-wrap-distance-bottom:0;mso-position-horizontal:absolute;mso-position-horizontal-relative:text;mso-position-vertical:absolute;mso-position-vertical-relative:text;mso-width-percent:0;mso-width-relative:margin;v-text-anchor:top" o:gfxdata="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" fillcolor="white [3201]" strokeweight=".5pt">
+              <v:shape w14:anchorId="78D8108D" id="Zone de texte 11" o:spid="_x0000_s1027" type="#_x0000_t202" style="position:absolute;left:0;text-align:left;margin-left:160.9pt;margin-top:66.85pt;width:140.25pt;height:78pt;z-index:251670528;visibility:visible;mso-wrap-style:square;mso-width-percent:0;mso-wrap-distance-left:9pt;mso-wrap-distance-top:0;mso-wrap-distance-right:9pt;mso-wrap-distance-bottom:0;mso-position-horizontal:absolute;mso-position-horizontal-relative:text;mso-position-vertical:absolute;mso-position-vertical-relative:text;mso-width-percent:0;mso-width-relative:margin;v-text-anchor:top" o:gfxdata="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" fillcolor="white [3201]" strokeweight=".5pt">
                 <v:textbox>
                   <w:txbxContent>
                     <w:p/>
                     <w:p>
                       <w:proofErr w:type="spellStart"/>
-                      <w:proofErr w:type="gramStart"/>
                       <w:r>
                         <w:t>editeur</w:t>
                       </w:r>
                       <w:proofErr w:type="spellEnd"/>
-                      <w:proofErr w:type="gramEnd"/>
                     </w:p>
                   </w:txbxContent>
                 </v:textbox>
@@ -679,7 +673,7 @@
           </mc:Choice>
           <mc:Fallback>
             <w:pict>
-              <v:shape w14:anchorId="5CCF5511" id="Zone de texte 13" o:spid="_x0000_s1028" type="#_x0000_t202" style="position:absolute;left:0;text-align:left;margin-left:173.65pt;margin-top:227.35pt;width:138.75pt;height:25.5pt;z-index:251674624;visibility:visible;mso-wrap-style:square;mso-width-percent:0;mso-height-percent:0;mso-wrap-distance-left:9pt;mso-wrap-distance-top:0;mso-wrap-distance-right:9pt;mso-wrap-distance-bottom:0;mso-position-horizontal:absolute;mso-position-horizontal-relative:text;mso-position-vertical:absolute;mso-position-vertical-relative:text;mso-width-percent:0;mso-height-percent:0;mso-width-relative:margin;mso-height-relative:margin;v-text-anchor:top" o:gfxdata="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" fillcolor="white [3201]" strokeweight=".5pt">
+              <v:shape w14:anchorId="5CCF5511" id="Zone de texte 13" o:spid="_x0000_s1028" type="#_x0000_t202" style="position:absolute;left:0;text-align:left;margin-left:173.65pt;margin-top:227.35pt;width:138.75pt;height:25.5pt;z-index:251674624;visibility:visible;mso-wrap-style:square;mso-width-percent:0;mso-height-percent:0;mso-wrap-distance-left:9pt;mso-wrap-distance-top:0;mso-wrap-distance-right:9pt;mso-wrap-distance-bottom:0;mso-position-horizontal:absolute;mso-position-horizontal-relative:text;mso-position-vertical:absolute;mso-position-vertical-relative:text;mso-width-percent:0;mso-height-percent:0;mso-width-relative:margin;mso-height-relative:margin;v-text-anchor:top" o:gfxdata="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" fillcolor="white [3201]" strokeweight=".5pt">
                 <v:textbox>
                   <w:txbxContent>
                     <w:p>
@@ -761,7 +755,7 @@
           </mc:Choice>
           <mc:Fallback>
             <w:pict>
-              <v:shape w14:anchorId="13B05D80" id="Zone de texte 12" o:spid="_x0000_s1029" type="#_x0000_t202" style="position:absolute;left:0;text-align:left;margin-left:43.15pt;margin-top:119.35pt;width:63pt;height:78pt;z-index:251672576;visibility:visible;mso-wrap-style:square;mso-width-percent:0;mso-wrap-distance-left:9pt;mso-wrap-distance-top:0;mso-wrap-distance-right:9pt;mso-wrap-distance-bottom:0;mso-position-horizontal:absolute;mso-position-horizontal-relative:text;mso-position-vertical:absolute;mso-position-vertical-relative:text;mso-width-percent:0;mso-width-relative:margin;v-text-anchor:top" o:gfxdata="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" fillcolor="white [3201]" strokeweight=".5pt">
+              <v:shape w14:anchorId="13B05D80" id="Zone de texte 12" o:spid="_x0000_s1029" type="#_x0000_t202" style="position:absolute;left:0;text-align:left;margin-left:43.15pt;margin-top:119.35pt;width:63pt;height:78pt;z-index:251672576;visibility:visible;mso-wrap-style:square;mso-width-percent:0;mso-wrap-distance-left:9pt;mso-wrap-distance-top:0;mso-wrap-distance-right:9pt;mso-wrap-distance-bottom:0;mso-position-horizontal:absolute;mso-position-horizontal-relative:text;mso-position-vertical:absolute;mso-position-vertical-relative:text;mso-width-percent:0;mso-width-relative:margin;v-text-anchor:top" o:gfxdata="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" fillcolor="white [3201]" strokeweight=".5pt">
                 <v:textbox style="layout-flow:vertical;mso-layout-flow-alt:bottom-to-top">
                   <w:txbxContent>
                     <w:p>
@@ -843,7 +837,7 @@
           </mc:Choice>
           <mc:Fallback>
             <w:pict>
-              <v:shape w14:anchorId="3EF2E31F" id="Zone de texte 10" o:spid="_x0000_s1030" type="#_x0000_t202" style="position:absolute;left:0;text-align:left;margin-left:343.9pt;margin-top:100.6pt;width:63pt;height:78pt;z-index:251668480;visibility:visible;mso-wrap-style:square;mso-width-percent:0;mso-wrap-distance-left:9pt;mso-wrap-distance-top:0;mso-wrap-distance-right:9pt;mso-wrap-distance-bottom:0;mso-position-horizontal:absolute;mso-position-horizontal-relative:text;mso-position-vertical:absolute;mso-position-vertical-relative:text;mso-width-percent:0;mso-width-relative:margin;v-text-anchor:top" o:gfxdata="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" fillcolor="white [3201]" strokeweight=".5pt">
+              <v:shape w14:anchorId="3EF2E31F" id="Zone de texte 10" o:spid="_x0000_s1030" type="#_x0000_t202" style="position:absolute;left:0;text-align:left;margin-left:343.9pt;margin-top:100.6pt;width:63pt;height:78pt;z-index:251668480;visibility:visible;mso-wrap-style:square;mso-width-percent:0;mso-wrap-distance-left:9pt;mso-wrap-distance-top:0;mso-wrap-distance-right:9pt;mso-wrap-distance-bottom:0;mso-position-horizontal:absolute;mso-position-horizontal-relative:text;mso-position-vertical:absolute;mso-position-vertical-relative:text;mso-width-percent:0;mso-width-relative:margin;v-text-anchor:top" o:gfxdata="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" fillcolor="white [3201]" strokeweight=".5pt">
                 <v:textbox style="layout-flow:vertical;mso-layout-flow-alt:bottom-to-top">
                   <w:txbxContent>
                     <w:p>
@@ -930,7 +924,7 @@
               </wp:anchor>
             </w:drawing>
           </mc:Choice>
-          <mc:Fallback>
+          <mc:Fallback xmlns:w16sdtdh="http://schemas.microsoft.com/office/word/2020/wordml/sdtdatahash" xmlns:w16="http://schemas.microsoft.com/office/word/2018/wordml" xmlns:w16cex="http://schemas.microsoft.com/office/word/2018/wordml/cex">
             <w:pict>
               <v:oval w14:anchorId="1F62FED4" id="Ellipse 9" o:spid="_x0000_s1026" style="position:absolute;margin-left:264.45pt;margin-top:99.1pt;width:222.15pt;height:87.25pt;rotation:90;z-index:251667456;visibility:visible;mso-wrap-style:square;mso-width-percent:0;mso-height-percent:0;mso-wrap-distance-left:9pt;mso-wrap-distance-top:0;mso-wrap-distance-right:9pt;mso-wrap-distance-bottom:0;mso-position-horizontal:absolute;mso-position-horizontal-relative:text;mso-position-vertical:absolute;mso-position-vertical-relative:text;mso-width-percent:0;mso-height-percent:0;mso-width-relative:margin;mso-height-relative:margin;v-text-anchor:middle" o:gfxdata="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" fillcolor="red" strokecolor="#243f60 [1604]" strokeweight="2pt">
                 <v:fill opacity="35466f"/>
@@ -1011,7 +1005,7 @@
               </wp:anchor>
             </w:drawing>
           </mc:Choice>
-          <mc:Fallback>
+          <mc:Fallback xmlns:w16sdtdh="http://schemas.microsoft.com/office/word/2020/wordml/sdtdatahash" xmlns:w16="http://schemas.microsoft.com/office/word/2018/wordml" xmlns:w16cex="http://schemas.microsoft.com/office/word/2018/wordml/cex">
             <w:pict>
               <v:oval w14:anchorId="76CD607D" id="Ellipse 8" o:spid="_x0000_s1026" style="position:absolute;margin-left:-31.8pt;margin-top:122.45pt;width:222.15pt;height:87.25pt;rotation:90;z-index:251665408;visibility:visible;mso-wrap-style:square;mso-width-percent:0;mso-height-percent:0;mso-wrap-distance-left:9pt;mso-wrap-distance-top:0;mso-wrap-distance-right:9pt;mso-wrap-distance-bottom:0;mso-position-horizontal:absolute;mso-position-horizontal-relative:text;mso-position-vertical:absolute;mso-position-vertical-relative:text;mso-width-percent:0;mso-height-percent:0;mso-width-relative:margin;mso-height-relative:margin;v-text-anchor:middle" o:gfxdata="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" fillcolor="red" strokecolor="#243f60 [1604]" strokeweight="2pt">
                 <v:fill opacity="35466f"/>
@@ -1092,7 +1086,7 @@
               </wp:anchor>
             </w:drawing>
           </mc:Choice>
-          <mc:Fallback>
+          <mc:Fallback xmlns:w16sdtdh="http://schemas.microsoft.com/office/word/2020/wordml/sdtdatahash" xmlns:w16="http://schemas.microsoft.com/office/word/2018/wordml" xmlns:w16cex="http://schemas.microsoft.com/office/word/2018/wordml/cex">
             <w:pict>
               <v:oval w14:anchorId="3C3D7D9B" id="Ellipse 7" o:spid="_x0000_s1026" style="position:absolute;margin-left:128.65pt;margin-top:178.6pt;width:193.5pt;height:27pt;z-index:251663360;visibility:visible;mso-wrap-style:square;mso-width-percent:0;mso-height-percent:0;mso-wrap-distance-left:9pt;mso-wrap-distance-top:0;mso-wrap-distance-right:9pt;mso-wrap-distance-bottom:0;mso-position-horizontal:absolute;mso-position-horizontal-relative:text;mso-position-vertical:absolute;mso-position-vertical-relative:text;mso-width-percent:0;mso-height-percent:0;mso-width-relative:margin;mso-height-relative:margin;v-text-anchor:middle" o:gfxdata="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" fillcolor="red" strokecolor="#243f60 [1604]" strokeweight="2pt">
                 <v:fill opacity="35466f"/>
@@ -1173,7 +1167,7 @@
               </wp:anchor>
             </w:drawing>
           </mc:Choice>
-          <mc:Fallback>
+          <mc:Fallback xmlns:w16sdtdh="http://schemas.microsoft.com/office/word/2020/wordml/sdtdatahash" xmlns:w16="http://schemas.microsoft.com/office/word/2018/wordml" xmlns:w16cex="http://schemas.microsoft.com/office/word/2018/wordml/cex">
             <w:pict>
               <v:oval w14:anchorId="2152EAAD" id="Ellipse 5" o:spid="_x0000_s1026" style="position:absolute;margin-left:128.65pt;margin-top:50.35pt;width:192pt;height:128.25pt;z-index:251659264;visibility:visible;mso-wrap-style:square;mso-width-percent:0;mso-height-percent:0;mso-wrap-distance-left:9pt;mso-wrap-distance-top:0;mso-wrap-distance-right:9pt;mso-wrap-distance-bottom:0;mso-position-horizontal:absolute;mso-position-horizontal-relative:text;mso-position-vertical:absolute;mso-position-vertical-relative:text;mso-width-percent:0;mso-height-percent:0;mso-width-relative:margin;mso-height-relative:margin;v-text-anchor:middle" o:gfxdata="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" fillcolor="red" strokecolor="#243f60 [1604]" strokeweight="2pt">
                 <v:fill opacity="35466f"/>
@@ -1251,7 +1245,7 @@
               </wp:anchor>
             </w:drawing>
           </mc:Choice>
-          <mc:Fallback>
+          <mc:Fallback xmlns:w16sdtdh="http://schemas.microsoft.com/office/word/2020/wordml/sdtdatahash" xmlns:w16="http://schemas.microsoft.com/office/word/2018/wordml" xmlns:w16cex="http://schemas.microsoft.com/office/word/2018/wordml/cex">
             <w:pict>
               <v:oval w14:anchorId="7723824B" id="Ellipse 6" o:spid="_x0000_s1026" style="position:absolute;margin-left:136.15pt;margin-top:211.6pt;width:202.5pt;height:62.25pt;z-index:251661312;visibility:visible;mso-wrap-style:square;mso-height-percent:0;mso-wrap-distance-left:9pt;mso-wrap-distance-top:0;mso-wrap-distance-right:9pt;mso-wrap-distance-bottom:0;mso-position-horizontal:absolute;mso-position-horizontal-relative:text;mso-position-vertical:absolute;mso-position-vertical-relative:text;mso-height-percent:0;mso-height-relative:margin;v-text-anchor:middle" o:gfxdata="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" fillcolor="red" strokecolor="#243f60 [1604]" strokeweight="2pt">
                 <v:fill opacity="35466f"/>
@@ -1322,14 +1316,27 @@
       <w:r>
         <w:t xml:space="preserve">Figure </w:t>
       </w:r>
-      <w:fldSimple w:instr=" SEQ Figure \* ARABIC ">
-        <w:r>
-          <w:rPr>
-            <w:noProof/>
-          </w:rPr>
-          <w:t>1</w:t>
-        </w:r>
-      </w:fldSimple>
+      <w:r>
+        <w:fldChar w:fldCharType="begin"/>
+      </w:r>
+      <w:r>
+        <w:instrText xml:space="preserve"> SEQ Figure \* ARABIC </w:instrText>
+      </w:r>
+      <w:r>
+        <w:fldChar w:fldCharType="separate"/>
+      </w:r>
+      <w:r>
+        <w:rPr>
+          <w:noProof/>
+        </w:rPr>
+        <w:t>1</w:t>
+      </w:r>
+      <w:r>
+        <w:rPr>
+          <w:noProof/>
+        </w:rPr>
+        <w:fldChar w:fldCharType="end"/>
+      </w:r>
       <w:r>
         <w:t xml:space="preserve"> architecture de l'interface </w:t>
       </w:r>
@@ -1397,15 +1404,7 @@
       </w:r>
       <w:proofErr w:type="spellEnd"/>
       <w:r>
-        <w:t xml:space="preserve"> c’est pour ça si on a </w:t>
-      </w:r>
-      <w:proofErr w:type="gramStart"/>
-      <w:r>
-        <w:t>besoin  de</w:t>
-      </w:r>
-      <w:proofErr w:type="gramEnd"/>
-      <w:r>
-        <w:t xml:space="preserve"> nouvelles perspectives soit on crée la notre et on l’enregistre dans </w:t>
+        <w:t xml:space="preserve"> c’est pour ça si on a besoin  de nouvelles perspectives soit on crée la notre et on l’enregistre dans </w:t>
       </w:r>
       <w:proofErr w:type="spellStart"/>
       <w:r>
@@ -1461,15 +1460,7 @@
       </w:r>
       <w:proofErr w:type="spellEnd"/>
       <w:r>
-        <w:t xml:space="preserve"> on peut créer un </w:t>
-      </w:r>
-      <w:proofErr w:type="gramStart"/>
-      <w:r>
-        <w:t>ou  plusieurs</w:t>
-      </w:r>
-      <w:proofErr w:type="gramEnd"/>
-      <w:r>
-        <w:t xml:space="preserve"> projets avec une cession de travail dans espace de travail.</w:t>
+        <w:t xml:space="preserve"> on peut créer un ou  plusieurs projets avec une cession de travail dans espace de travail.</w:t>
       </w:r>
     </w:p>
     <w:p>
@@ -1686,7 +1677,6 @@
       <w:r>
         <w:t xml:space="preserve"> le chemin vers toutes les classes. (</w:t>
       </w:r>
-      <w:proofErr w:type="gramStart"/>
       <w:r>
         <w:rPr>
           <w:b/>
@@ -1694,7 +1684,6 @@
         </w:rPr>
         <w:t>classe</w:t>
       </w:r>
-      <w:proofErr w:type="gramEnd"/>
       <w:r>
         <w:t xml:space="preserve"> = bibliothèque)</w:t>
       </w:r>
@@ -1897,14 +1886,27 @@
       <w:r>
         <w:t xml:space="preserve">Figure </w:t>
       </w:r>
-      <w:fldSimple w:instr=" SEQ Figure \* ARABIC ">
-        <w:r>
-          <w:rPr>
-            <w:noProof/>
-          </w:rPr>
-          <w:t>2</w:t>
-        </w:r>
-      </w:fldSimple>
+      <w:r>
+        <w:fldChar w:fldCharType="begin"/>
+      </w:r>
+      <w:r>
+        <w:instrText xml:space="preserve"> SEQ Figure \* ARABIC </w:instrText>
+      </w:r>
+      <w:r>
+        <w:fldChar w:fldCharType="separate"/>
+      </w:r>
+      <w:r>
+        <w:rPr>
+          <w:noProof/>
+        </w:rPr>
+        <w:t>2</w:t>
+      </w:r>
+      <w:r>
+        <w:rPr>
+          <w:noProof/>
+        </w:rPr>
+        <w:fldChar w:fldCharType="end"/>
+      </w:r>
       <w:r>
         <w:t xml:space="preserve"> emplacement du projet</w:t>
       </w:r>
@@ -1990,7 +1992,7 @@
               </wp:anchor>
             </w:drawing>
           </mc:Choice>
-          <mc:Fallback>
+          <mc:Fallback xmlns:w16sdtdh="http://schemas.microsoft.com/office/word/2020/wordml/sdtdatahash" xmlns:w16="http://schemas.microsoft.com/office/word/2018/wordml" xmlns:w16cex="http://schemas.microsoft.com/office/word/2018/wordml/cex">
             <w:pict>
               <v:oval w14:anchorId="6FCA41C2" id="Ellipse 3" o:spid="_x0000_s1026" style="position:absolute;margin-left:111.65pt;margin-top:41.7pt;width:265pt;height:25pt;z-index:251677696;visibility:visible;mso-wrap-style:square;mso-wrap-distance-left:9pt;mso-wrap-distance-top:0;mso-wrap-distance-right:9pt;mso-wrap-distance-bottom:0;mso-position-horizontal:absolute;mso-position-horizontal-relative:text;mso-position-vertical:absolute;mso-position-vertical-relative:text;v-text-anchor:middle" o:gfxdata="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" fillcolor="red" strokecolor="red" strokeweight="2pt">
                 <v:fill opacity="32125f"/>
@@ -2048,14 +2050,27 @@
       <w:r>
         <w:t xml:space="preserve">Figure </w:t>
       </w:r>
-      <w:fldSimple w:instr=" SEQ Figure \* ARABIC ">
-        <w:r>
-          <w:rPr>
-            <w:noProof/>
-          </w:rPr>
-          <w:t>3</w:t>
-        </w:r>
-      </w:fldSimple>
+      <w:r>
+        <w:fldChar w:fldCharType="begin"/>
+      </w:r>
+      <w:r>
+        <w:instrText xml:space="preserve"> SEQ Figure \* ARABIC </w:instrText>
+      </w:r>
+      <w:r>
+        <w:fldChar w:fldCharType="separate"/>
+      </w:r>
+      <w:r>
+        <w:rPr>
+          <w:noProof/>
+        </w:rPr>
+        <w:t>3</w:t>
+      </w:r>
+      <w:r>
+        <w:rPr>
+          <w:noProof/>
+        </w:rPr>
+        <w:fldChar w:fldCharType="end"/>
+      </w:r>
       <w:r>
         <w:t>: nom du projet</w:t>
       </w:r>
@@ -2145,7 +2160,7 @@
               </wp:anchor>
             </w:drawing>
           </mc:Choice>
-          <mc:Fallback>
+          <mc:Fallback xmlns:w16sdtdh="http://schemas.microsoft.com/office/word/2020/wordml/sdtdatahash" xmlns:w16="http://schemas.microsoft.com/office/word/2018/wordml" xmlns:w16cex="http://schemas.microsoft.com/office/word/2018/wordml/cex">
             <w:pict>
               <v:oval w14:anchorId="464D751B" id="Ellipse 19" o:spid="_x0000_s1026" style="position:absolute;margin-left:116.9pt;margin-top:79.5pt;width:59.8pt;height:9.4pt;z-index:251678720;visibility:visible;mso-wrap-style:square;mso-wrap-distance-left:9pt;mso-wrap-distance-top:0;mso-wrap-distance-right:9pt;mso-wrap-distance-bottom:0;mso-position-horizontal:absolute;mso-position-horizontal-relative:text;mso-position-vertical:absolute;mso-position-vertical-relative:text;v-text-anchor:middle" o:gfxdata="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" fillcolor="#c0504d [3205]" strokecolor="red" strokeweight="2pt">
                 <v:fill opacity="27499f"/>
@@ -2155,6 +2170,9 @@
         </mc:AlternateContent>
       </w:r>
       <w:r>
+        <w:rPr>
+          <w:noProof/>
+        </w:rPr>
         <w:drawing>
           <wp:inline distT="0" distB="0" distL="0" distR="0" wp14:anchorId="14D67BBA" wp14:editId="31DE7C18">
             <wp:extent cx="4867422" cy="2426677"/>
@@ -2280,7 +2298,7 @@
               </wp:anchor>
             </w:drawing>
           </mc:Choice>
-          <mc:Fallback>
+          <mc:Fallback xmlns:w16sdtdh="http://schemas.microsoft.com/office/word/2020/wordml/sdtdatahash" xmlns:w16="http://schemas.microsoft.com/office/word/2018/wordml" xmlns:w16cex="http://schemas.microsoft.com/office/word/2018/wordml/cex">
             <w:pict>
               <v:oval w14:anchorId="0CB964F6" id="Ellipse 22" o:spid="_x0000_s1026" style="position:absolute;margin-left:142.2pt;margin-top:57.25pt;width:143.45pt;height:14.4pt;z-index:251681792;visibility:visible;mso-wrap-style:square;mso-wrap-distance-left:9pt;mso-wrap-distance-top:0;mso-wrap-distance-right:9pt;mso-wrap-distance-bottom:0;mso-position-horizontal:absolute;mso-position-horizontal-relative:text;mso-position-vertical:absolute;mso-position-vertical-relative:text;v-text-anchor:middle" o:gfxdata="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" fillcolor="#c0504d [3205]" strokecolor="red" strokeweight="2pt">
                 <v:fill opacity="34695f"/>
@@ -2360,7 +2378,7 @@
               </wp:anchor>
             </w:drawing>
           </mc:Choice>
-          <mc:Fallback>
+          <mc:Fallback xmlns:w16sdtdh="http://schemas.microsoft.com/office/word/2020/wordml/sdtdatahash" xmlns:w16="http://schemas.microsoft.com/office/word/2018/wordml" xmlns:w16cex="http://schemas.microsoft.com/office/word/2018/wordml/cex">
             <w:pict>
               <v:oval w14:anchorId="023E8A80" id="Ellipse 20" o:spid="_x0000_s1026" style="position:absolute;margin-left:140.7pt;margin-top:82.9pt;width:143.45pt;height:14.4pt;z-index:251679744;visibility:visible;mso-wrap-style:square;mso-wrap-distance-left:9pt;mso-wrap-distance-top:0;mso-wrap-distance-right:9pt;mso-wrap-distance-bottom:0;mso-position-horizontal:absolute;mso-position-horizontal-relative:text;mso-position-vertical:absolute;mso-position-vertical-relative:text;v-text-anchor:middle" o:gfxdata="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" fillcolor="#c0504d [3205]" strokecolor="red" strokeweight="2pt">
                 <v:fill opacity="34695f"/>
@@ -2370,6 +2388,9 @@
         </mc:AlternateContent>
       </w:r>
       <w:r>
+        <w:rPr>
+          <w:noProof/>
+        </w:rPr>
         <w:drawing>
           <wp:inline distT="0" distB="0" distL="0" distR="0" wp14:anchorId="13CD733D" wp14:editId="520224B2">
             <wp:extent cx="5760720" cy="2811145"/>
@@ -2437,6 +2458,9 @@
         <w:jc w:val="center"/>
       </w:pPr>
       <w:r>
+        <w:rPr>
+          <w:noProof/>
+        </w:rPr>
         <w:drawing>
           <wp:inline distT="0" distB="0" distL="0" distR="0" wp14:anchorId="0394E3BE" wp14:editId="1436262C">
             <wp:extent cx="5760720" cy="2514600"/>
@@ -2502,6 +2526,9 @@
         <w:jc w:val="center"/>
       </w:pPr>
       <w:r>
+        <w:rPr>
+          <w:noProof/>
+        </w:rPr>
         <w:drawing>
           <wp:inline distT="0" distB="0" distL="0" distR="0" wp14:anchorId="791AEA80" wp14:editId="50A09087">
             <wp:extent cx="5760720" cy="2904490"/>
@@ -2579,28 +2606,12 @@
     </w:p>
     <w:p>
       <w:r>
-        <w:t xml:space="preserve">A partir du code réussi je vais essayer de déployer et exécuter sur </w:t>
-      </w:r>
-      <w:proofErr w:type="gramStart"/>
-      <w:r>
-        <w:t>la cmd</w:t>
-      </w:r>
-      <w:proofErr w:type="gramEnd"/>
-      <w:r>
-        <w:t xml:space="preserve"> le code généré.</w:t>
-      </w:r>
-    </w:p>
-    <w:p>
-      <w:r>
-        <w:t xml:space="preserve">Déjà on fait export puis on </w:t>
-      </w:r>
-      <w:proofErr w:type="gramStart"/>
-      <w:r>
-        <w:t>choisis</w:t>
-      </w:r>
-      <w:proofErr w:type="gramEnd"/>
-      <w:r>
-        <w:t xml:space="preserve"> le type du fichier à déployer (dans notre cas il s’agit d’un </w:t>
+        <w:t>A partir du code réussi je vais essayer de déployer et exécuter sur la cmd le code généré.</w:t>
+      </w:r>
+    </w:p>
+    <w:p>
+      <w:r>
+        <w:t xml:space="preserve">Déjà on fait export puis on choisis le type du fichier à déployer (dans notre cas il s’agit d’un </w:t>
       </w:r>
       <w:proofErr w:type="spellStart"/>
       <w:r>
@@ -2613,6 +2624,9 @@
     </w:p>
     <w:p>
       <w:r>
+        <w:rPr>
+          <w:noProof/>
+        </w:rPr>
         <w:drawing>
           <wp:inline distT="0" distB="0" distL="0" distR="0" wp14:anchorId="338AB398" wp14:editId="6B8B34D0">
             <wp:extent cx="5760720" cy="2405380"/>
@@ -2658,6 +2672,9 @@
     </w:p>
     <w:p>
       <w:r>
+        <w:rPr>
+          <w:noProof/>
+        </w:rPr>
         <w:drawing>
           <wp:inline distT="0" distB="0" distL="0" distR="0" wp14:anchorId="07E6FDF1" wp14:editId="2027AD43">
             <wp:extent cx="5760720" cy="2874010"/>
@@ -2697,27 +2714,14 @@
     </w:p>
     <w:p>
       <w:r>
-        <w:t xml:space="preserve">Voici le </w:t>
-      </w:r>
-      <w:proofErr w:type="gramStart"/>
-      <w:r>
-        <w:t>fichier .</w:t>
-      </w:r>
-      <w:proofErr w:type="gramEnd"/>
-      <w:r>
-        <w:t xml:space="preserve"> </w:t>
-      </w:r>
-      <w:proofErr w:type="gramStart"/>
-      <w:r>
-        <w:t>jar</w:t>
-      </w:r>
-      <w:proofErr w:type="gramEnd"/>
-      <w:r>
-        <w:t xml:space="preserve"> déployé</w:t>
-      </w:r>
-    </w:p>
-    <w:p>
-      <w:r>
+        <w:t>Voici le fichier . jar déployé</w:t>
+      </w:r>
+    </w:p>
+    <w:p>
+      <w:r>
+        <w:rPr>
+          <w:noProof/>
+        </w:rPr>
         <w:drawing>
           <wp:inline distT="0" distB="0" distL="0" distR="0" wp14:anchorId="63413A23" wp14:editId="22FCAB7E">
             <wp:extent cx="5760720" cy="2465705"/>
@@ -2757,26 +2761,13 @@
     </w:p>
     <w:p>
       <w:r>
-        <w:t xml:space="preserve">Maintenant avec </w:t>
-      </w:r>
-      <w:proofErr w:type="gramStart"/>
-      <w:r>
-        <w:t>la cmd</w:t>
-      </w:r>
-      <w:proofErr w:type="gramEnd"/>
-      <w:r>
-        <w:t xml:space="preserve"> on essayera de l’exécuter avec deux </w:t>
+        <w:t xml:space="preserve">Maintenant avec la cmd on essayera de l’exécuter avec deux </w:t>
       </w:r>
       <w:r>
         <w:t>arguments. (</w:t>
       </w:r>
-      <w:proofErr w:type="gramStart"/>
-      <w:r>
-        <w:t>n</w:t>
-      </w:r>
-      <w:proofErr w:type="gramEnd"/>
-      <w:r>
-        <w:t>1 et n2)</w:t>
+      <w:r>
+        <w:t>n1 et n2)</w:t>
       </w:r>
       <w:r>
         <w:t> :</w:t>
@@ -2804,51 +2795,16 @@
           <w:highlight w:val="cyan"/>
           <w:shd w:val="clear" w:color="auto" w:fill="FFFFFF"/>
         </w:rPr>
-        <w:t xml:space="preserve"> java -jar </w:t>
-      </w:r>
-      <w:proofErr w:type="gramStart"/>
-      <w:r>
-        <w:rPr>
-          <w:rFonts w:ascii="Roboto" w:hAnsi="Roboto"/>
-          <w:color w:val="222222"/>
-          <w:highlight w:val="cyan"/>
-          <w:shd w:val="clear" w:color="auto" w:fill="FFFFFF"/>
-        </w:rPr>
-        <w:t>nom_</w:t>
-      </w:r>
-      <w:r>
-        <w:rPr>
-          <w:rFonts w:ascii="Roboto" w:hAnsi="Roboto"/>
-          <w:color w:val="222222"/>
-          <w:highlight w:val="cyan"/>
-          <w:shd w:val="clear" w:color="auto" w:fill="FFFFFF"/>
-        </w:rPr>
-        <w:t xml:space="preserve">programme.jar </w:t>
-      </w:r>
-      <w:r>
-        <w:rPr>
-          <w:rFonts w:ascii="Roboto" w:hAnsi="Roboto"/>
-          <w:color w:val="222222"/>
-          <w:highlight w:val="cyan"/>
-          <w:shd w:val="clear" w:color="auto" w:fill="FFFFFF"/>
-        </w:rPr>
-        <w:t xml:space="preserve"> les</w:t>
-      </w:r>
-      <w:proofErr w:type="gramEnd"/>
-      <w:r>
-        <w:rPr>
-          <w:rFonts w:ascii="Roboto" w:hAnsi="Roboto"/>
-          <w:color w:val="222222"/>
-          <w:highlight w:val="cyan"/>
-          <w:shd w:val="clear" w:color="auto" w:fill="FFFFFF"/>
-        </w:rPr>
-        <w:t xml:space="preserve"> arguments (n1 &amp; n2)</w:t>
+        <w:t> java -jar nom_programme.jar  les arguments (n1 &amp; n2)</w:t>
       </w:r>
     </w:p>
     <w:p/>
     <w:p/>
     <w:p>
       <w:r>
+        <w:rPr>
+          <w:noProof/>
+        </w:rPr>
         <w:lastRenderedPageBreak/>
         <w:drawing>
           <wp:inline distT="0" distB="0" distL="0" distR="0" wp14:anchorId="5740356A" wp14:editId="5C339462">
@@ -2920,26 +2876,16 @@
           <w:bCs/>
           <w:u w:val="single"/>
         </w:rPr>
-        <w:t xml:space="preserve"> </w:t>
-      </w:r>
-      <w:proofErr w:type="gramStart"/>
+        <w:t xml:space="preserve"> ESSENTIELS </w:t>
+      </w:r>
       <w:r>
         <w:rPr>
           <w:b/>
           <w:bCs/>
           <w:u w:val="single"/>
         </w:rPr>
-        <w:t xml:space="preserve">ESSENTIELS </w:t>
-      </w:r>
-      <w:r>
-        <w:rPr>
-          <w:b/>
-          <w:bCs/>
-          <w:u w:val="single"/>
-        </w:rPr>
         <w:t> :</w:t>
       </w:r>
-      <w:proofErr w:type="gramEnd"/>
     </w:p>
     <w:p>
       <w:r>
@@ -3119,8 +3065,10 @@
           <w:color w:val="1F497D" w:themeColor="text2"/>
           <w:highlight w:val="cyan"/>
         </w:rPr>
-        <w:t>alt espace m o c</w:t>
-      </w:r>
+        <w:t xml:space="preserve">alt espace m o </w:t>
+      </w:r>
+      <w:bookmarkStart w:id="4" w:name="_GoBack"/>
+      <w:bookmarkEnd w:id="4"/>
     </w:p>
     <w:p>
       <w:r>
@@ -3132,15 +3080,7 @@
       </w:r>
       <w:proofErr w:type="spellEnd"/>
       <w:r>
-        <w:t xml:space="preserve"> avec un changement de disque on doit mettre le nouveau nom du disque avec : devant exemple </w:t>
-      </w:r>
-      <w:proofErr w:type="gramStart"/>
-      <w:r>
-        <w:t>( E</w:t>
-      </w:r>
-      <w:proofErr w:type="gramEnd"/>
-      <w:r>
-        <w:t> :)</w:t>
+        <w:t xml:space="preserve"> avec un changement de disque on doit mettre le nouveau nom du disque avec : devant exemple ( E :)</w:t>
       </w:r>
     </w:p>
     <w:p>
@@ -3174,7 +3114,7 @@
 </file>
 
 <file path=word/endnotes.xml><?xml version="1.0" encoding="utf-8"?>
-<w:endnotes xmlns:wpc="http://schemas.microsoft.com/office/word/2010/wordprocessingCanvas" xmlns:cx="http://schemas.microsoft.com/office/drawing/2014/chartex" xmlns:cx1="http://schemas.microsoft.com/office/drawing/2015/9/8/chartex" xmlns:cx2="http://schemas.microsoft.com/office/drawing/2015/10/21/chartex" xmlns:cx3="http://schemas.microsoft.com/office/drawing/2016/5/9/chartex" xmlns:cx4="http://schemas.microsoft.com/office/drawing/2016/5/10/chartex" xmlns:cx5="http://schemas.microsoft.com/office/drawing/2016/5/11/chartex" xmlns:cx6="http://schemas.microsoft.com/office/drawing/2016/5/12/chartex" xmlns:cx7="http://schemas.microsoft.com/office/drawing/2016/5/13/chartex" xmlns:cx8="http://schemas.microsoft.com/office/drawing/2016/5/14/chartex" xmlns:mc="http://schemas.openxmlformats.org/markup-compatibility/2006" xmlns:aink="http://schemas.microsoft.com/office/drawing/2016/ink" xmlns:am3d="http://schemas.microsoft.com/office/drawing/2017/model3d" xmlns:o="urn:schemas-microsoft-com:office:office" xmlns:r="http://schemas.openxmlformats.org/officeDocument/2006/relationships" xmlns:m="http://schemas.openxmlformats.org/officeDocument/2006/math" xmlns:v="urn:schemas-microsoft-com:vml" xmlns:wp14="http://schemas.microsoft.com/office/word/2010/wordprocessingDrawing" xmlns:wp="http://schemas.openxmlformats.org/drawingml/2006/wordprocessingDrawing" xmlns:w10="urn:schemas-microsoft-com:office:word" xmlns:w="http://schemas.openxmlformats.org/wordprocessingml/2006/main" xmlns:w14="http://schemas.microsoft.com/office/word/2010/wordml" xmlns:w15="http://schemas.microsoft.com/office/word/2012/wordml" xmlns:w16cex="http://schemas.microsoft.com/office/word/2018/wordml/cex" xmlns:w16cid="http://schemas.microsoft.com/office/word/2016/wordml/cid" xmlns:w16="http://schemas.microsoft.com/office/word/2018/wordml" xmlns:w16sdtdh="http://schemas.microsoft.com/office/word/2020/wordml/sdtdatahash" xmlns:w16se="http://schemas.microsoft.com/office/word/2015/wordml/symex" xmlns:wpg="http://schemas.microsoft.com/office/word/2010/wordprocessingGroup" xmlns:wpi="http://schemas.microsoft.com/office/word/2010/wordprocessingInk" xmlns:wne="http://schemas.microsoft.com/office/word/2006/wordml" xmlns:wps="http://schemas.microsoft.com/office/word/2010/wordprocessingShape" mc:Ignorable="w14 w15 w16se w16cid w16 w16cex w16sdtdh wp14">
+<w:endnotes xmlns:wpc="http://schemas.microsoft.com/office/word/2010/wordprocessingCanvas" xmlns:cx="http://schemas.microsoft.com/office/drawing/2014/chartex" xmlns:cx1="http://schemas.microsoft.com/office/drawing/2015/9/8/chartex" xmlns:cx2="http://schemas.microsoft.com/office/drawing/2015/10/21/chartex" xmlns:cx3="http://schemas.microsoft.com/office/drawing/2016/5/9/chartex" xmlns:cx4="http://schemas.microsoft.com/office/drawing/2016/5/10/chartex" xmlns:cx5="http://schemas.microsoft.com/office/drawing/2016/5/11/chartex" xmlns:cx6="http://schemas.microsoft.com/office/drawing/2016/5/12/chartex" xmlns:cx7="http://schemas.microsoft.com/office/drawing/2016/5/13/chartex" xmlns:cx8="http://schemas.microsoft.com/office/drawing/2016/5/14/chartex" xmlns:mc="http://schemas.openxmlformats.org/markup-compatibility/2006" xmlns:aink="http://schemas.microsoft.com/office/drawing/2016/ink" xmlns:am3d="http://schemas.microsoft.com/office/drawing/2017/model3d" xmlns:o="urn:schemas-microsoft-com:office:office" xmlns:r="http://schemas.openxmlformats.org/officeDocument/2006/relationships" xmlns:m="http://schemas.openxmlformats.org/officeDocument/2006/math" xmlns:v="urn:schemas-microsoft-com:vml" xmlns:wp14="http://schemas.microsoft.com/office/word/2010/wordprocessingDrawing" xmlns:wp="http://schemas.openxmlformats.org/drawingml/2006/wordprocessingDrawing" xmlns:w10="urn:schemas-microsoft-com:office:word" xmlns:w="http://schemas.openxmlformats.org/wordprocessingml/2006/main" xmlns:w14="http://schemas.microsoft.com/office/word/2010/wordml" xmlns:w15="http://schemas.microsoft.com/office/word/2012/wordml" xmlns:w16cid="http://schemas.microsoft.com/office/word/2016/wordml/cid" xmlns:w16se="http://schemas.microsoft.com/office/word/2015/wordml/symex" xmlns:wpg="http://schemas.microsoft.com/office/word/2010/wordprocessingGroup" xmlns:wpi="http://schemas.microsoft.com/office/word/2010/wordprocessingInk" xmlns:wne="http://schemas.microsoft.com/office/word/2006/wordml" xmlns:wps="http://schemas.microsoft.com/office/word/2010/wordprocessingShape" mc:Ignorable="w14 w15 w16se w16cid wp14">
   <w:endnote w:type="separator" w:id="-1">
     <w:p>
       <w:pPr>
@@ -3199,7 +3139,7 @@
 </file>
 
 <file path=word/footer1.xml><?xml version="1.0" encoding="utf-8"?>
-<w:ftr xmlns:wpc="http://schemas.microsoft.com/office/word/2010/wordprocessingCanvas" xmlns:cx="http://schemas.microsoft.com/office/drawing/2014/chartex" xmlns:cx1="http://schemas.microsoft.com/office/drawing/2015/9/8/chartex" xmlns:cx2="http://schemas.microsoft.com/office/drawing/2015/10/21/chartex" xmlns:cx3="http://schemas.microsoft.com/office/drawing/2016/5/9/chartex" xmlns:cx4="http://schemas.microsoft.com/office/drawing/2016/5/10/chartex" xmlns:cx5="http://schemas.microsoft.com/office/drawing/2016/5/11/chartex" xmlns:cx6="http://schemas.microsoft.com/office/drawing/2016/5/12/chartex" xmlns:cx7="http://schemas.microsoft.com/office/drawing/2016/5/13/chartex" xmlns:cx8="http://schemas.microsoft.com/office/drawing/2016/5/14/chartex" xmlns:mc="http://schemas.openxmlformats.org/markup-compatibility/2006" xmlns:aink="http://schemas.microsoft.com/office/drawing/2016/ink" xmlns:am3d="http://schemas.microsoft.com/office/drawing/2017/model3d" xmlns:o="urn:schemas-microsoft-com:office:office" xmlns:r="http://schemas.openxmlformats.org/officeDocument/2006/relationships" xmlns:m="http://schemas.openxmlformats.org/officeDocument/2006/math" xmlns:v="urn:schemas-microsoft-com:vml" xmlns:wp14="http://schemas.microsoft.com/office/word/2010/wordprocessingDrawing" xmlns:wp="http://schemas.openxmlformats.org/drawingml/2006/wordprocessingDrawing" xmlns:w10="urn:schemas-microsoft-com:office:word" xmlns:w="http://schemas.openxmlformats.org/wordprocessingml/2006/main" xmlns:w14="http://schemas.microsoft.com/office/word/2010/wordml" xmlns:w15="http://schemas.microsoft.com/office/word/2012/wordml" xmlns:w16cex="http://schemas.microsoft.com/office/word/2018/wordml/cex" xmlns:w16cid="http://schemas.microsoft.com/office/word/2016/wordml/cid" xmlns:w16="http://schemas.microsoft.com/office/word/2018/wordml" xmlns:w16sdtdh="http://schemas.microsoft.com/office/word/2020/wordml/sdtdatahash" xmlns:w16se="http://schemas.microsoft.com/office/word/2015/wordml/symex" xmlns:wpg="http://schemas.microsoft.com/office/word/2010/wordprocessingGroup" xmlns:wpi="http://schemas.microsoft.com/office/word/2010/wordprocessingInk" xmlns:wne="http://schemas.microsoft.com/office/word/2006/wordml" xmlns:wps="http://schemas.microsoft.com/office/word/2010/wordprocessingShape" mc:Ignorable="w14 w15 w16se w16cid w16 w16cex w16sdtdh wp14">
+<w:ftr xmlns:wpc="http://schemas.microsoft.com/office/word/2010/wordprocessingCanvas" xmlns:cx="http://schemas.microsoft.com/office/drawing/2014/chartex" xmlns:cx1="http://schemas.microsoft.com/office/drawing/2015/9/8/chartex" xmlns:cx2="http://schemas.microsoft.com/office/drawing/2015/10/21/chartex" xmlns:cx3="http://schemas.microsoft.com/office/drawing/2016/5/9/chartex" xmlns:cx4="http://schemas.microsoft.com/office/drawing/2016/5/10/chartex" xmlns:cx5="http://schemas.microsoft.com/office/drawing/2016/5/11/chartex" xmlns:cx6="http://schemas.microsoft.com/office/drawing/2016/5/12/chartex" xmlns:cx7="http://schemas.microsoft.com/office/drawing/2016/5/13/chartex" xmlns:cx8="http://schemas.microsoft.com/office/drawing/2016/5/14/chartex" xmlns:mc="http://schemas.openxmlformats.org/markup-compatibility/2006" xmlns:aink="http://schemas.microsoft.com/office/drawing/2016/ink" xmlns:am3d="http://schemas.microsoft.com/office/drawing/2017/model3d" xmlns:o="urn:schemas-microsoft-com:office:office" xmlns:r="http://schemas.openxmlformats.org/officeDocument/2006/relationships" xmlns:m="http://schemas.openxmlformats.org/officeDocument/2006/math" xmlns:v="urn:schemas-microsoft-com:vml" xmlns:wp14="http://schemas.microsoft.com/office/word/2010/wordprocessingDrawing" xmlns:wp="http://schemas.openxmlformats.org/drawingml/2006/wordprocessingDrawing" xmlns:w10="urn:schemas-microsoft-com:office:word" xmlns:w="http://schemas.openxmlformats.org/wordprocessingml/2006/main" xmlns:w14="http://schemas.microsoft.com/office/word/2010/wordml" xmlns:w15="http://schemas.microsoft.com/office/word/2012/wordml" xmlns:w16cid="http://schemas.microsoft.com/office/word/2016/wordml/cid" xmlns:w16se="http://schemas.microsoft.com/office/word/2015/wordml/symex" xmlns:wpg="http://schemas.microsoft.com/office/word/2010/wordprocessingGroup" xmlns:wpi="http://schemas.microsoft.com/office/word/2010/wordprocessingInk" xmlns:wne="http://schemas.microsoft.com/office/word/2006/wordml" xmlns:wps="http://schemas.microsoft.com/office/word/2010/wordprocessingShape" mc:Ignorable="w14 w15 w16se w16cid wp14">
   <w:p>
     <w:pPr>
       <w:pStyle w:val="Pieddepage"/>
@@ -3268,7 +3208,7 @@
 </file>
 
 <file path=word/footnotes.xml><?xml version="1.0" encoding="utf-8"?>
-<w:footnotes xmlns:wpc="http://schemas.microsoft.com/office/word/2010/wordprocessingCanvas" xmlns:cx="http://schemas.microsoft.com/office/drawing/2014/chartex" xmlns:cx1="http://schemas.microsoft.com/office/drawing/2015/9/8/chartex" xmlns:cx2="http://schemas.microsoft.com/office/drawing/2015/10/21/chartex" xmlns:cx3="http://schemas.microsoft.com/office/drawing/2016/5/9/chartex" xmlns:cx4="http://schemas.microsoft.com/office/drawing/2016/5/10/chartex" xmlns:cx5="http://schemas.microsoft.com/office/drawing/2016/5/11/chartex" xmlns:cx6="http://schemas.microsoft.com/office/drawing/2016/5/12/chartex" xmlns:cx7="http://schemas.microsoft.com/office/drawing/2016/5/13/chartex" xmlns:cx8="http://schemas.microsoft.com/office/drawing/2016/5/14/chartex" xmlns:mc="http://schemas.openxmlformats.org/markup-compatibility/2006" xmlns:aink="http://schemas.microsoft.com/office/drawing/2016/ink" xmlns:am3d="http://schemas.microsoft.com/office/drawing/2017/model3d" xmlns:o="urn:schemas-microsoft-com:office:office" xmlns:r="http://schemas.openxmlformats.org/officeDocument/2006/relationships" xmlns:m="http://schemas.openxmlformats.org/officeDocument/2006/math" xmlns:v="urn:schemas-microsoft-com:vml" xmlns:wp14="http://schemas.microsoft.com/office/word/2010/wordprocessingDrawing" xmlns:wp="http://schemas.openxmlformats.org/drawingml/2006/wordprocessingDrawing" xmlns:w10="urn:schemas-microsoft-com:office:word" xmlns:w="http://schemas.openxmlformats.org/wordprocessingml/2006/main" xmlns:w14="http://schemas.microsoft.com/office/word/2010/wordml" xmlns:w15="http://schemas.microsoft.com/office/word/2012/wordml" xmlns:w16cex="http://schemas.microsoft.com/office/word/2018/wordml/cex" xmlns:w16cid="http://schemas.microsoft.com/office/word/2016/wordml/cid" xmlns:w16="http://schemas.microsoft.com/office/word/2018/wordml" xmlns:w16sdtdh="http://schemas.microsoft.com/office/word/2020/wordml/sdtdatahash" xmlns:w16se="http://schemas.microsoft.com/office/word/2015/wordml/symex" xmlns:wpg="http://schemas.microsoft.com/office/word/2010/wordprocessingGroup" xmlns:wpi="http://schemas.microsoft.com/office/word/2010/wordprocessingInk" xmlns:wne="http://schemas.microsoft.com/office/word/2006/wordml" xmlns:wps="http://schemas.microsoft.com/office/word/2010/wordprocessingShape" mc:Ignorable="w14 w15 w16se w16cid w16 w16cex w16sdtdh wp14">
+<w:footnotes xmlns:wpc="http://schemas.microsoft.com/office/word/2010/wordprocessingCanvas" xmlns:cx="http://schemas.microsoft.com/office/drawing/2014/chartex" xmlns:cx1="http://schemas.microsoft.com/office/drawing/2015/9/8/chartex" xmlns:cx2="http://schemas.microsoft.com/office/drawing/2015/10/21/chartex" xmlns:cx3="http://schemas.microsoft.com/office/drawing/2016/5/9/chartex" xmlns:cx4="http://schemas.microsoft.com/office/drawing/2016/5/10/chartex" xmlns:cx5="http://schemas.microsoft.com/office/drawing/2016/5/11/chartex" xmlns:cx6="http://schemas.microsoft.com/office/drawing/2016/5/12/chartex" xmlns:cx7="http://schemas.microsoft.com/office/drawing/2016/5/13/chartex" xmlns:cx8="http://schemas.microsoft.com/office/drawing/2016/5/14/chartex" xmlns:mc="http://schemas.openxmlformats.org/markup-compatibility/2006" xmlns:aink="http://schemas.microsoft.com/office/drawing/2016/ink" xmlns:am3d="http://schemas.microsoft.com/office/drawing/2017/model3d" xmlns:o="urn:schemas-microsoft-com:office:office" xmlns:r="http://schemas.openxmlformats.org/officeDocument/2006/relationships" xmlns:m="http://schemas.openxmlformats.org/officeDocument/2006/math" xmlns:v="urn:schemas-microsoft-com:vml" xmlns:wp14="http://schemas.microsoft.com/office/word/2010/wordprocessingDrawing" xmlns:wp="http://schemas.openxmlformats.org/drawingml/2006/wordprocessingDrawing" xmlns:w10="urn:schemas-microsoft-com:office:word" xmlns:w="http://schemas.openxmlformats.org/wordprocessingml/2006/main" xmlns:w14="http://schemas.microsoft.com/office/word/2010/wordml" xmlns:w15="http://schemas.microsoft.com/office/word/2012/wordml" xmlns:w16cid="http://schemas.microsoft.com/office/word/2016/wordml/cid" xmlns:w16se="http://schemas.microsoft.com/office/word/2015/wordml/symex" xmlns:wpg="http://schemas.microsoft.com/office/word/2010/wordprocessingGroup" xmlns:wpi="http://schemas.microsoft.com/office/word/2010/wordprocessingInk" xmlns:wne="http://schemas.microsoft.com/office/word/2006/wordml" xmlns:wps="http://schemas.microsoft.com/office/word/2010/wordprocessingShape" mc:Ignorable="w14 w15 w16se w16cid wp14">
   <w:footnote w:type="separator" w:id="-1">
     <w:p>
       <w:pPr>
@@ -3293,7 +3233,7 @@
 </file>
 
 <file path=word/header1.xml><?xml version="1.0" encoding="utf-8"?>
-<w:hdr xmlns:wpc="http://schemas.microsoft.com/office/word/2010/wordprocessingCanvas" xmlns:cx="http://schemas.microsoft.com/office/drawing/2014/chartex" xmlns:cx1="http://schemas.microsoft.com/office/drawing/2015/9/8/chartex" xmlns:cx2="http://schemas.microsoft.com/office/drawing/2015/10/21/chartex" xmlns:cx3="http://schemas.microsoft.com/office/drawing/2016/5/9/chartex" xmlns:cx4="http://schemas.microsoft.com/office/drawing/2016/5/10/chartex" xmlns:cx5="http://schemas.microsoft.com/office/drawing/2016/5/11/chartex" xmlns:cx6="http://schemas.microsoft.com/office/drawing/2016/5/12/chartex" xmlns:cx7="http://schemas.microsoft.com/office/drawing/2016/5/13/chartex" xmlns:cx8="http://schemas.microsoft.com/office/drawing/2016/5/14/chartex" xmlns:mc="http://schemas.openxmlformats.org/markup-compatibility/2006" xmlns:aink="http://schemas.microsoft.com/office/drawing/2016/ink" xmlns:am3d="http://schemas.microsoft.com/office/drawing/2017/model3d" xmlns:o="urn:schemas-microsoft-com:office:office" xmlns:r="http://schemas.openxmlformats.org/officeDocument/2006/relationships" xmlns:m="http://schemas.openxmlformats.org/officeDocument/2006/math" xmlns:v="urn:schemas-microsoft-com:vml" xmlns:wp14="http://schemas.microsoft.com/office/word/2010/wordprocessingDrawing" xmlns:wp="http://schemas.openxmlformats.org/drawingml/2006/wordprocessingDrawing" xmlns:w10="urn:schemas-microsoft-com:office:word" xmlns:w="http://schemas.openxmlformats.org/wordprocessingml/2006/main" xmlns:w14="http://schemas.microsoft.com/office/word/2010/wordml" xmlns:w15="http://schemas.microsoft.com/office/word/2012/wordml" xmlns:w16cex="http://schemas.microsoft.com/office/word/2018/wordml/cex" xmlns:w16cid="http://schemas.microsoft.com/office/word/2016/wordml/cid" xmlns:w16="http://schemas.microsoft.com/office/word/2018/wordml" xmlns:w16sdtdh="http://schemas.microsoft.com/office/word/2020/wordml/sdtdatahash" xmlns:w16se="http://schemas.microsoft.com/office/word/2015/wordml/symex" xmlns:wpg="http://schemas.microsoft.com/office/word/2010/wordprocessingGroup" xmlns:wpi="http://schemas.microsoft.com/office/word/2010/wordprocessingInk" xmlns:wne="http://schemas.microsoft.com/office/word/2006/wordml" xmlns:wps="http://schemas.microsoft.com/office/word/2010/wordprocessingShape" mc:Ignorable="w14 w15 w16se w16cid w16 w16cex w16sdtdh wp14">
+<w:hdr xmlns:wpc="http://schemas.microsoft.com/office/word/2010/wordprocessingCanvas" xmlns:cx="http://schemas.microsoft.com/office/drawing/2014/chartex" xmlns:cx1="http://schemas.microsoft.com/office/drawing/2015/9/8/chartex" xmlns:cx2="http://schemas.microsoft.com/office/drawing/2015/10/21/chartex" xmlns:cx3="http://schemas.microsoft.com/office/drawing/2016/5/9/chartex" xmlns:cx4="http://schemas.microsoft.com/office/drawing/2016/5/10/chartex" xmlns:cx5="http://schemas.microsoft.com/office/drawing/2016/5/11/chartex" xmlns:cx6="http://schemas.microsoft.com/office/drawing/2016/5/12/chartex" xmlns:cx7="http://schemas.microsoft.com/office/drawing/2016/5/13/chartex" xmlns:cx8="http://schemas.microsoft.com/office/drawing/2016/5/14/chartex" xmlns:mc="http://schemas.openxmlformats.org/markup-compatibility/2006" xmlns:aink="http://schemas.microsoft.com/office/drawing/2016/ink" xmlns:am3d="http://schemas.microsoft.com/office/drawing/2017/model3d" xmlns:o="urn:schemas-microsoft-com:office:office" xmlns:r="http://schemas.openxmlformats.org/officeDocument/2006/relationships" xmlns:m="http://schemas.openxmlformats.org/officeDocument/2006/math" xmlns:v="urn:schemas-microsoft-com:vml" xmlns:wp14="http://schemas.microsoft.com/office/word/2010/wordprocessingDrawing" xmlns:wp="http://schemas.openxmlformats.org/drawingml/2006/wordprocessingDrawing" xmlns:w10="urn:schemas-microsoft-com:office:word" xmlns:w="http://schemas.openxmlformats.org/wordprocessingml/2006/main" xmlns:w14="http://schemas.microsoft.com/office/word/2010/wordml" xmlns:w15="http://schemas.microsoft.com/office/word/2012/wordml" xmlns:w16cid="http://schemas.microsoft.com/office/word/2016/wordml/cid" xmlns:w16se="http://schemas.microsoft.com/office/word/2015/wordml/symex" xmlns:wpg="http://schemas.microsoft.com/office/word/2010/wordprocessingGroup" xmlns:wpi="http://schemas.microsoft.com/office/word/2010/wordprocessingInk" xmlns:wne="http://schemas.microsoft.com/office/word/2006/wordml" xmlns:wps="http://schemas.microsoft.com/office/word/2010/wordprocessingShape" mc:Ignorable="w14 w15 w16se w16cid wp14">
   <w:tbl>
     <w:tblPr>
       <w:tblW w:w="10136" w:type="dxa"/>
@@ -3582,8 +3522,8 @@
               <w:sz w:val="16"/>
             </w:rPr>
           </w:pPr>
-          <w:bookmarkStart w:id="4" w:name="autonew_header_référence"/>
-          <w:bookmarkEnd w:id="4"/>
+          <w:bookmarkStart w:id="5" w:name="autonew_header_référence"/>
+          <w:bookmarkEnd w:id="5"/>
         </w:p>
       </w:tc>
       <w:tc>
@@ -3618,15 +3558,7 @@
               <w:b/>
               <w:color w:val="0000FF"/>
             </w:rPr>
-            <w:t xml:space="preserve">SEBIH </w:t>
-          </w:r>
-          <w:proofErr w:type="gramStart"/>
-          <w:r>
-            <w:rPr>
-              <w:b/>
-              <w:color w:val="0000FF"/>
-            </w:rPr>
-            <w:t>Salim</w:t>
+            <w:t>SEBIH Salim</w:t>
           </w:r>
           <w:r>
             <w:rPr>
@@ -3640,15 +3572,7 @@
               <w:b/>
               <w:color w:val="0000FF"/>
             </w:rPr>
-            <w:t xml:space="preserve"> </w:t>
-          </w:r>
-          <w:proofErr w:type="gramEnd"/>
-          <w:r>
-            <w:rPr>
-              <w:b/>
-              <w:color w:val="0000FF"/>
-            </w:rPr>
-            <w:t xml:space="preserve">                        [</w:t>
+            <w:t xml:space="preserve">                         [</w:t>
           </w:r>
           <w:r>
             <w:rPr>
@@ -3690,7 +3614,7 @@
 </file>
 
 <file path=word/numbering.xml><?xml version="1.0" encoding="utf-8"?>
-<w:numbering xmlns:wpc="http://schemas.microsoft.com/office/word/2010/wordprocessingCanvas" xmlns:cx="http://schemas.microsoft.com/office/drawing/2014/chartex" xmlns:cx1="http://schemas.microsoft.com/office/drawing/2015/9/8/chartex" xmlns:cx2="http://schemas.microsoft.com/office/drawing/2015/10/21/chartex" xmlns:cx3="http://schemas.microsoft.com/office/drawing/2016/5/9/chartex" xmlns:cx4="http://schemas.microsoft.com/office/drawing/2016/5/10/chartex" xmlns:cx5="http://schemas.microsoft.com/office/drawing/2016/5/11/chartex" xmlns:cx6="http://schemas.microsoft.com/office/drawing/2016/5/12/chartex" xmlns:cx7="http://schemas.microsoft.com/office/drawing/2016/5/13/chartex" xmlns:cx8="http://schemas.microsoft.com/office/drawing/2016/5/14/chartex" xmlns:mc="http://schemas.openxmlformats.org/markup-compatibility/2006" xmlns:aink="http://schemas.microsoft.com/office/drawing/2016/ink" xmlns:am3d="http://schemas.microsoft.com/office/drawing/2017/model3d" xmlns:o="urn:schemas-microsoft-com:office:office" xmlns:r="http://schemas.openxmlformats.org/officeDocument/2006/relationships" xmlns:m="http://schemas.openxmlformats.org/officeDocument/2006/math" xmlns:v="urn:schemas-microsoft-com:vml" xmlns:wp14="http://schemas.microsoft.com/office/word/2010/wordprocessingDrawing" xmlns:wp="http://schemas.openxmlformats.org/drawingml/2006/wordprocessingDrawing" xmlns:w10="urn:schemas-microsoft-com:office:word" xmlns:w="http://schemas.openxmlformats.org/wordprocessingml/2006/main" xmlns:w14="http://schemas.microsoft.com/office/word/2010/wordml" xmlns:w15="http://schemas.microsoft.com/office/word/2012/wordml" xmlns:w16cex="http://schemas.microsoft.com/office/word/2018/wordml/cex" xmlns:w16cid="http://schemas.microsoft.com/office/word/2016/wordml/cid" xmlns:w16="http://schemas.microsoft.com/office/word/2018/wordml" xmlns:w16sdtdh="http://schemas.microsoft.com/office/word/2020/wordml/sdtdatahash" xmlns:w16se="http://schemas.microsoft.com/office/word/2015/wordml/symex" xmlns:wpg="http://schemas.microsoft.com/office/word/2010/wordprocessingGroup" xmlns:wpi="http://schemas.microsoft.com/office/word/2010/wordprocessingInk" xmlns:wne="http://schemas.microsoft.com/office/word/2006/wordml" xmlns:wps="http://schemas.microsoft.com/office/word/2010/wordprocessingShape" mc:Ignorable="w14 w15 w16se w16cid w16 w16cex w16sdtdh wp14">
+<w:numbering xmlns:wpc="http://schemas.microsoft.com/office/word/2010/wordprocessingCanvas" xmlns:cx="http://schemas.microsoft.com/office/drawing/2014/chartex" xmlns:cx1="http://schemas.microsoft.com/office/drawing/2015/9/8/chartex" xmlns:cx2="http://schemas.microsoft.com/office/drawing/2015/10/21/chartex" xmlns:cx3="http://schemas.microsoft.com/office/drawing/2016/5/9/chartex" xmlns:cx4="http://schemas.microsoft.com/office/drawing/2016/5/10/chartex" xmlns:cx5="http://schemas.microsoft.com/office/drawing/2016/5/11/chartex" xmlns:cx6="http://schemas.microsoft.com/office/drawing/2016/5/12/chartex" xmlns:cx7="http://schemas.microsoft.com/office/drawing/2016/5/13/chartex" xmlns:cx8="http://schemas.microsoft.com/office/drawing/2016/5/14/chartex" xmlns:mc="http://schemas.openxmlformats.org/markup-compatibility/2006" xmlns:aink="http://schemas.microsoft.com/office/drawing/2016/ink" xmlns:am3d="http://schemas.microsoft.com/office/drawing/2017/model3d" xmlns:o="urn:schemas-microsoft-com:office:office" xmlns:r="http://schemas.openxmlformats.org/officeDocument/2006/relationships" xmlns:m="http://schemas.openxmlformats.org/officeDocument/2006/math" xmlns:v="urn:schemas-microsoft-com:vml" xmlns:wp14="http://schemas.microsoft.com/office/word/2010/wordprocessingDrawing" xmlns:wp="http://schemas.openxmlformats.org/drawingml/2006/wordprocessingDrawing" xmlns:w10="urn:schemas-microsoft-com:office:word" xmlns:w="http://schemas.openxmlformats.org/wordprocessingml/2006/main" xmlns:w14="http://schemas.microsoft.com/office/word/2010/wordml" xmlns:w15="http://schemas.microsoft.com/office/word/2012/wordml" xmlns:w16cid="http://schemas.microsoft.com/office/word/2016/wordml/cid" xmlns:w16se="http://schemas.microsoft.com/office/word/2015/wordml/symex" xmlns:wpg="http://schemas.microsoft.com/office/word/2010/wordprocessingGroup" xmlns:wpi="http://schemas.microsoft.com/office/word/2010/wordprocessingInk" xmlns:wne="http://schemas.microsoft.com/office/word/2006/wordml" xmlns:wps="http://schemas.microsoft.com/office/word/2010/wordprocessingShape" mc:Ignorable="w14 w15 w16se w16cid wp14">
   <w:abstractNum w:abstractNumId="0" w15:restartNumberingAfterBreak="0">
     <w:nsid w:val="305140D8"/>
     <w:multiLevelType w:val="hybridMultilevel"/>
@@ -4100,7 +4024,7 @@
 </file>
 
 <file path=word/styles.xml><?xml version="1.0" encoding="utf-8"?>
-<w:styles xmlns:mc="http://schemas.openxmlformats.org/markup-compatibility/2006" xmlns:r="http://schemas.openxmlformats.org/officeDocument/2006/relationships" xmlns:w="http://schemas.openxmlformats.org/wordprocessingml/2006/main" xmlns:w14="http://schemas.microsoft.com/office/word/2010/wordml" xmlns:w15="http://schemas.microsoft.com/office/word/2012/wordml" xmlns:w16cex="http://schemas.microsoft.com/office/word/2018/wordml/cex" xmlns:w16cid="http://schemas.microsoft.com/office/word/2016/wordml/cid" xmlns:w16="http://schemas.microsoft.com/office/word/2018/wordml" xmlns:w16sdtdh="http://schemas.microsoft.com/office/word/2020/wordml/sdtdatahash" xmlns:w16se="http://schemas.microsoft.com/office/word/2015/wordml/symex" mc:Ignorable="w14 w15 w16se w16cid w16 w16cex w16sdtdh">
+<w:styles xmlns:mc="http://schemas.openxmlformats.org/markup-compatibility/2006" xmlns:r="http://schemas.openxmlformats.org/officeDocument/2006/relationships" xmlns:w="http://schemas.openxmlformats.org/wordprocessingml/2006/main" xmlns:w14="http://schemas.microsoft.com/office/word/2010/wordml" xmlns:w15="http://schemas.microsoft.com/office/word/2012/wordml" xmlns:w16cid="http://schemas.microsoft.com/office/word/2016/wordml/cid" xmlns:w16se="http://schemas.microsoft.com/office/word/2015/wordml/symex" mc:Ignorable="w14 w15 w16se w16cid">
   <w:docDefaults>
     <w:rPrDefault>
       <w:rPr>
@@ -5860,7 +5784,7 @@
 </file>
 
 <file path=customXml/itemProps1.xml><?xml version="1.0" encoding="utf-8"?>
-<ds:datastoreItem xmlns:ds="http://schemas.openxmlformats.org/officeDocument/2006/customXml" ds:itemID="{9FDB7C0B-1C9D-42EC-9C5B-67B8416207D4}">
+<ds:datastoreItem xmlns:ds="http://schemas.openxmlformats.org/officeDocument/2006/customXml" ds:itemID="{306D13D1-7EAF-4B09-B467-285CBAF07D1C}">
   <ds:schemaRefs>
     <ds:schemaRef ds:uri="http://schemas.openxmlformats.org/officeDocument/2006/bibliography"/>
   </ds:schemaRefs>

</xml_diff>